<commit_message>
Marc Teoric complert amb l'axplicació del Flappy Bird integrada i ampliada
</commit_message>
<xml_diff>
--- a/TR_ESCRIT/MarcTeoric.docx
+++ b/TR_ESCRIT/MarcTeoric.docx
@@ -2,6 +2,67 @@
 <file path=word/document.xml><?xml version="1.0" encoding="utf-8"?>
 <w:document xmlns:wpc="http://schemas.microsoft.com/office/word/2010/wordprocessingCanvas" xmlns:cx="http://schemas.microsoft.com/office/drawing/2014/chartex" xmlns:cx1="http://schemas.microsoft.com/office/drawing/2015/9/8/chartex" xmlns:cx2="http://schemas.microsoft.com/office/drawing/2015/10/21/chartex" xmlns:cx3="http://schemas.microsoft.com/office/drawing/2016/5/9/chartex" xmlns:cx4="http://schemas.microsoft.com/office/drawing/2016/5/10/chartex" xmlns:cx5="http://schemas.microsoft.com/office/drawing/2016/5/11/chartex" xmlns:cx6="http://schemas.microsoft.com/office/drawing/2016/5/12/chartex" xmlns:cx7="http://schemas.microsoft.com/office/drawing/2016/5/13/chartex" xmlns:cx8="http://schemas.microsoft.com/office/drawing/2016/5/14/chartex" xmlns:mc="http://schemas.openxmlformats.org/markup-compatibility/2006" xmlns:aink="http://schemas.microsoft.com/office/drawing/2016/ink" xmlns:am3d="http://schemas.microsoft.com/office/drawing/2017/model3d" xmlns:o="urn:schemas-microsoft-com:office:office" xmlns:oel="http://schemas.microsoft.com/office/2019/extlst" xmlns:r="http://schemas.openxmlformats.org/officeDocument/2006/relationships" xmlns:m="http://schemas.openxmlformats.org/officeDocument/2006/math" xmlns:v="urn:schemas-microsoft-com:vml" xmlns:wp14="http://schemas.microsoft.com/office/word/2010/wordprocessingDrawing" xmlns:wp="http://schemas.openxmlformats.org/drawingml/2006/wordprocessingDrawing" xmlns:w10="urn:schemas-microsoft-com:office:word" xmlns:w="http://schemas.openxmlformats.org/wordprocessingml/2006/main" xmlns:w14="http://schemas.microsoft.com/office/word/2010/wordml" xmlns:w15="http://schemas.microsoft.com/office/word/2012/wordml" xmlns:w16cex="http://schemas.microsoft.com/office/word/2018/wordml/cex" xmlns:w16cid="http://schemas.microsoft.com/office/word/2016/wordml/cid" xmlns:w16="http://schemas.microsoft.com/office/word/2018/wordml" xmlns:w16du="http://schemas.microsoft.com/office/word/2023/wordml/word16du" xmlns:w16sdtdh="http://schemas.microsoft.com/office/word/2020/wordml/sdtdatahash" xmlns:w16se="http://schemas.microsoft.com/office/word/2015/wordml/symex" xmlns:wpg="http://schemas.microsoft.com/office/word/2010/wordprocessingGroup" xmlns:wpi="http://schemas.microsoft.com/office/word/2010/wordprocessingInk" xmlns:wne="http://schemas.microsoft.com/office/word/2006/wordml" xmlns:wps="http://schemas.microsoft.com/office/word/2010/wordprocessingShape" mc:Ignorable="w14 w15 w16se w16cid w16 w16cex w16sdtdh w16du wp14">
   <w:body>
+    <w:p>
+      <w:pPr>
+        <w:jc w:val="both"/>
+      </w:pPr>
+      <w:proofErr w:type="spellStart"/>
+      <w:r>
+        <w:rPr>
+          <w:i/>
+          <w:iCs/>
+        </w:rPr>
+        <w:t>Flappy</w:t>
+      </w:r>
+      <w:proofErr w:type="spellEnd"/>
+      <w:r>
+        <w:rPr>
+          <w:i/>
+          <w:iCs/>
+        </w:rPr>
+        <w:t xml:space="preserve"> Bird</w:t>
+      </w:r>
+      <w:r>
+        <w:t xml:space="preserve"> és un joc de mòbil que es va popularitzar l'any 2013</w:t>
+      </w:r>
+      <w:r>
+        <w:t xml:space="preserve"> que</w:t>
+      </w:r>
+      <w:r>
+        <w:t xml:space="preserve"> consisteix </w:t>
+      </w:r>
+      <w:r>
+        <w:t>en</w:t>
+      </w:r>
+      <w:r>
+        <w:t xml:space="preserve"> controlar un ocell que ha de volar entre una sèrie de tubs que apareixen a la pantalla. Per mantenir-lo en vol, el jugador ha de tocar la pantalla</w:t>
+      </w:r>
+      <w:r>
+        <w:t xml:space="preserve"> enlairant</w:t>
+      </w:r>
+      <w:r>
+        <w:t xml:space="preserve"> l'ocell lleugerament</w:t>
+      </w:r>
+      <w:r>
+        <w:t>,</w:t>
+      </w:r>
+      <w:r>
+        <w:t xml:space="preserve"> si no es toca, l'ocell cau a causa de la gravetat</w:t>
+      </w:r>
+      <w:r>
+        <w:t xml:space="preserve">. </w:t>
+      </w:r>
+      <w:r>
+        <w:t>L'objectiu principal és passar entre els tubs sense xocar-hi ni caure al terra</w:t>
+      </w:r>
+      <w:r>
+        <w:t xml:space="preserve"> i c</w:t>
+      </w:r>
+      <w:r>
+        <w:t>ada cop que l'ocell passa amb èxit entre dos tubs, el jugador guanya un punt.</w:t>
+      </w:r>
+    </w:p>
+    <w:p/>
     <w:p>
       <w:r>
         <w:rPr>
@@ -46,7 +107,7 @@
                         <w:txbxContent>
                           <w:p>
                             <w:pPr>
-                              <w:pStyle w:val="Descripcin"/>
+                              <w:pStyle w:val="Llegenda"/>
                             </w:pPr>
                             <w:r>
                               <w:t xml:space="preserve">Font: </w:t>
@@ -97,7 +158,7 @@
                             <w:hyperlink r:id="rId7" w:history="1">
                               <w:r>
                                 <w:rPr>
-                                  <w:rStyle w:val="Hipervnculo"/>
+                                  <w:rStyle w:val="Enlla"/>
                                 </w:rPr>
                                 <w:t>https://commons.wikimedia.org/w/index.php?curid=24913461</w:t>
                               </w:r>
@@ -360,26 +421,26 @@
       <w:hyperlink r:id="rId10" w:history="1">
         <w:r>
           <w:rPr>
-            <w:rStyle w:val="Hipervnculo"/>
+            <w:rStyle w:val="Enlla"/>
           </w:rPr>
           <w:t>(en cas d’un problema no lineal els resultats de les neurones ocultes l’haurem de passar per una funció d’activació, com pot ser sigmoide)</w:t>
         </w:r>
         <w:r>
           <w:rPr>
-            <w:rStyle w:val="Hipervnculo"/>
+            <w:rStyle w:val="Enlla"/>
           </w:rPr>
           <w:t xml:space="preserve">. </w:t>
         </w:r>
         <w:r>
           <w:rPr>
-            <w:rStyle w:val="Hipervnculo"/>
+            <w:rStyle w:val="Enlla"/>
           </w:rPr>
           <w:t xml:space="preserve">En el cas del </w:t>
         </w:r>
         <w:proofErr w:type="spellStart"/>
         <w:r>
           <w:rPr>
-            <w:rStyle w:val="Hipervnculo"/>
+            <w:rStyle w:val="Enlla"/>
             <w:i/>
             <w:iCs/>
           </w:rPr>
@@ -388,7 +449,7 @@
         <w:proofErr w:type="spellEnd"/>
         <w:r>
           <w:rPr>
-            <w:rStyle w:val="Hipervnculo"/>
+            <w:rStyle w:val="Enlla"/>
             <w:i/>
             <w:iCs/>
           </w:rPr>
@@ -396,7 +457,7 @@
         </w:r>
         <w:r>
           <w:rPr>
-            <w:rStyle w:val="Hipervnculo"/>
+            <w:rStyle w:val="Enlla"/>
             <w:i/>
             <w:iCs/>
           </w:rPr>
@@ -404,7 +465,7 @@
         </w:r>
         <w:r>
           <w:rPr>
-            <w:rStyle w:val="Hipervnculo"/>
+            <w:rStyle w:val="Enlla"/>
             <w:i/>
             <w:iCs/>
           </w:rPr>
@@ -412,19 +473,19 @@
         </w:r>
         <w:r>
           <w:rPr>
-            <w:rStyle w:val="Hipervnculo"/>
+            <w:rStyle w:val="Enlla"/>
           </w:rPr>
           <w:t xml:space="preserve">la neurona de sortida </w:t>
         </w:r>
         <w:r>
           <w:rPr>
-            <w:rStyle w:val="Hipervnculo"/>
+            <w:rStyle w:val="Enlla"/>
           </w:rPr>
           <w:t>s’haurà</w:t>
         </w:r>
         <w:r>
           <w:rPr>
-            <w:rStyle w:val="Hipervnculo"/>
+            <w:rStyle w:val="Enlla"/>
           </w:rPr>
           <w:t xml:space="preserve"> de passar per una funció d’activació, en aquest cas anomenada sigmoide, que acotarà el resultat entre un valor del 0 i l’1, si el valor és superior a 0,7 el personatge saltarà.</w:t>
         </w:r>
@@ -492,7 +553,11 @@
         <w:t xml:space="preserve"> (a definir)</w:t>
       </w:r>
       <w:r>
-        <w:t xml:space="preserve"> de xarxes neuronals, que anomenem de forma individual “agents” i de forma col·lectiva “població” i per cada població l'anomenarem segons el seu ordre d'aparició com a generació. La primera població que apareix serà la generació 0 (zero) i així successivament. Les connexions de cada agent de la generació 0 serà totalment aleatòria i l'estructura de la xarxa neuronal</w:t>
+        <w:t xml:space="preserve"> de xarxes neuronals, que anomenem de forma individual “agents” i de forma col·lectiva “població” i per </w:t>
+      </w:r>
+      <w:r>
+        <w:lastRenderedPageBreak/>
+        <w:t>cada població l'anomenarem segons el seu ordre d'aparició com a generació. La primera població que apareix serà la generació 0 (zero) i així successivament. Les connexions de cada agent de la generació 0 serà totalment aleatòria i l'estructura de la xarxa neuronal</w:t>
       </w:r>
       <w:r>
         <w:t xml:space="preserve"> serà predeter</w:t>
@@ -537,11 +602,7 @@
         <w:t xml:space="preserve"> que segons cada tasca te els seus criteris de puntuació,</w:t>
       </w:r>
       <w:r>
-        <w:t xml:space="preserve"> i la resta de població restant </w:t>
-      </w:r>
-      <w:r>
-        <w:lastRenderedPageBreak/>
-        <w:t>es crearà a partir de "mutar" els agents escollits de la generació anterior o de barrejar dues xarxes neuronals que s'han escollit de la població anterior.</w:t>
+        <w:t xml:space="preserve"> i la resta de població restant es crearà a partir de "mutar" els agents escollits de la generació anterior o de barrejar dues xarxes neuronals que s'han escollit de la població anterior.</w:t>
       </w:r>
     </w:p>
     <w:p>
@@ -709,6 +770,117 @@
     <w:p>
       <w:r>
         <w:t>Un cop s'ha creat la nova generació es repeteix el procés fins a aconseguir un agent que assoleix fer la tasca de forma correcta.</w:t>
+      </w:r>
+    </w:p>
+    <w:p/>
+    <w:p>
+      <w:pPr>
+        <w:rPr>
+          <w:b/>
+          <w:bCs/>
+          <w:i/>
+          <w:iCs/>
+          <w:u w:val="single"/>
+        </w:rPr>
+      </w:pPr>
+      <w:r>
+        <w:rPr>
+          <w:b/>
+          <w:bCs/>
+          <w:u w:val="single"/>
+        </w:rPr>
+        <w:t xml:space="preserve">CONTEXTE DINS DEL </w:t>
+      </w:r>
+      <w:r>
+        <w:rPr>
+          <w:b/>
+          <w:bCs/>
+          <w:i/>
+          <w:iCs/>
+          <w:u w:val="single"/>
+        </w:rPr>
+        <w:t>FLAPPY BIRD</w:t>
+      </w:r>
+    </w:p>
+    <w:p>
+      <w:pPr>
+        <w:rPr>
+          <w:b/>
+          <w:bCs/>
+        </w:rPr>
+      </w:pPr>
+      <w:r>
+        <w:rPr>
+          <w:b/>
+          <w:bCs/>
+        </w:rPr>
+        <w:t>FLAPPY BIRD</w:t>
+      </w:r>
+    </w:p>
+    <w:p>
+      <w:pPr>
+        <w:jc w:val="both"/>
+      </w:pPr>
+      <w:proofErr w:type="spellStart"/>
+      <w:r>
+        <w:rPr>
+          <w:i/>
+          <w:iCs/>
+        </w:rPr>
+        <w:t>Flappy</w:t>
+      </w:r>
+      <w:proofErr w:type="spellEnd"/>
+      <w:r>
+        <w:rPr>
+          <w:i/>
+          <w:iCs/>
+        </w:rPr>
+        <w:t xml:space="preserve"> Bird</w:t>
+      </w:r>
+      <w:r>
+        <w:t xml:space="preserve"> és un joc de mòbil que es va popularitzar l'any 2013</w:t>
+      </w:r>
+      <w:r>
+        <w:t xml:space="preserve"> que</w:t>
+      </w:r>
+      <w:r>
+        <w:t xml:space="preserve"> consisteix </w:t>
+      </w:r>
+      <w:r>
+        <w:t>en</w:t>
+      </w:r>
+      <w:r>
+        <w:t xml:space="preserve"> controlar un ocell que ha de volar entre una sèrie de tubs que apareixen a la pantalla. Per mantenir-lo en vol, el jugador ha de tocar la pantalla</w:t>
+      </w:r>
+      <w:r>
+        <w:t xml:space="preserve"> enlairant</w:t>
+      </w:r>
+      <w:r>
+        <w:t xml:space="preserve"> l'ocell lleugerament</w:t>
+      </w:r>
+      <w:r>
+        <w:t>,</w:t>
+      </w:r>
+      <w:r>
+        <w:t xml:space="preserve"> si no es toca, l'ocell cau a causa de la gravetat</w:t>
+      </w:r>
+      <w:r>
+        <w:t xml:space="preserve">. </w:t>
+      </w:r>
+      <w:r>
+        <w:t>L'objectiu principal és passar entre els tubs sense xocar-hi ni caure al terra</w:t>
+      </w:r>
+      <w:r>
+        <w:t xml:space="preserve"> i c</w:t>
+      </w:r>
+      <w:r>
+        <w:t>ada cop que l'ocell passa amb èxit entre dos tubs, el jugador guanya un punt.</w:t>
+      </w:r>
+    </w:p>
+    <w:p>
+      <w:r>
+        <w:lastRenderedPageBreak/>
+        <w:t>És un dels videojocs menys complexes del qual una IA pot aprendre a jugar. És tracta d’un problema lineal, ja que el seu objectiu és no caure per sota d’una “línia horitzontal imaginaria”, col·locada a la base del forat del obstacle, de manera que pugui passar per dins de l’obstacle sense xocar. Aquesta línia és pot aconseguir amb una xarxa neuronal lineal, ja que quan la seva posició en l’eix vertical sigui inferior o igual al de la base de l’obstacle l’agent saltarà.</w:t>
       </w:r>
     </w:p>
     <w:p>
@@ -853,13 +1025,22 @@
       </w:r>
     </w:p>
     <w:p>
-      <w:r>
+      <w:pPr>
+        <w:rPr>
+          <w:b/>
+          <w:bCs/>
+        </w:rPr>
+      </w:pPr>
+      <w:r>
+        <w:rPr>
+          <w:b/>
+          <w:bCs/>
+        </w:rPr>
         <w:t>INPUTS</w:t>
       </w:r>
     </w:p>
     <w:p>
       <w:r>
-        <w:lastRenderedPageBreak/>
         <w:t>Els inputs són aquelles dades que donem a la xarxa neuronal per que porti a terme la seva tasca correctament</w:t>
       </w:r>
       <w:r>
@@ -886,23 +1067,24 @@
         <w:t xml:space="preserve">, aquestes són: la posició Y de l’ocell (PYO), la posició Y del centre del forat de l’obstacle (PYF), </w:t>
       </w:r>
       <w:r>
-        <w:t xml:space="preserve">la posició </w:t>
-      </w:r>
-      <w:r>
-        <w:t>X</w:t>
-      </w:r>
-      <w:r>
-        <w:t xml:space="preserve"> del centre del forat de l’obstacle </w:t>
-      </w:r>
-      <w:r>
-        <w:t>(PXF)</w:t>
+        <w:t>la posició X del centre del forat de l’obstacle (PXF)</w:t>
       </w:r>
       <w:r>
         <w:t>.</w:t>
       </w:r>
     </w:p>
     <w:p>
-      <w:r>
+      <w:pPr>
+        <w:rPr>
+          <w:b/>
+          <w:bCs/>
+        </w:rPr>
+      </w:pPr>
+      <w:r>
+        <w:rPr>
+          <w:b/>
+          <w:bCs/>
+        </w:rPr>
         <w:t>Altres constants</w:t>
       </w:r>
     </w:p>
@@ -1329,12 +1511,13 @@
   <w:style w:type="paragraph" w:default="1" w:styleId="Normal">
     <w:name w:val="Normal"/>
     <w:qFormat/>
-  </w:style>
-  <w:style w:type="paragraph" w:styleId="Ttulo1">
+    <w:rsid w:val="001E7AA8"/>
+  </w:style>
+  <w:style w:type="paragraph" w:styleId="Ttol1">
     <w:name w:val="heading 1"/>
     <w:basedOn w:val="Normal"/>
     <w:next w:val="Normal"/>
-    <w:link w:val="Ttulo1Car"/>
+    <w:link w:val="Ttol1Car"/>
     <w:uiPriority w:val="9"/>
     <w:qFormat/>
     <w:rsid w:val="00920254"/>
@@ -1351,11 +1534,11 @@
       <w:szCs w:val="40"/>
     </w:rPr>
   </w:style>
-  <w:style w:type="paragraph" w:styleId="Ttulo2">
+  <w:style w:type="paragraph" w:styleId="Ttol2">
     <w:name w:val="heading 2"/>
     <w:basedOn w:val="Normal"/>
     <w:next w:val="Normal"/>
-    <w:link w:val="Ttulo2Car"/>
+    <w:link w:val="Ttol2Car"/>
     <w:uiPriority w:val="9"/>
     <w:semiHidden/>
     <w:unhideWhenUsed/>
@@ -1374,11 +1557,11 @@
       <w:szCs w:val="32"/>
     </w:rPr>
   </w:style>
-  <w:style w:type="paragraph" w:styleId="Ttulo3">
+  <w:style w:type="paragraph" w:styleId="Ttol3">
     <w:name w:val="heading 3"/>
     <w:basedOn w:val="Normal"/>
     <w:next w:val="Normal"/>
-    <w:link w:val="Ttulo3Car"/>
+    <w:link w:val="Ttol3Car"/>
     <w:uiPriority w:val="9"/>
     <w:semiHidden/>
     <w:unhideWhenUsed/>
@@ -1397,11 +1580,11 @@
       <w:szCs w:val="28"/>
     </w:rPr>
   </w:style>
-  <w:style w:type="paragraph" w:styleId="Ttulo4">
+  <w:style w:type="paragraph" w:styleId="Ttol4">
     <w:name w:val="heading 4"/>
     <w:basedOn w:val="Normal"/>
     <w:next w:val="Normal"/>
-    <w:link w:val="Ttulo4Car"/>
+    <w:link w:val="Ttol4Car"/>
     <w:uiPriority w:val="9"/>
     <w:semiHidden/>
     <w:unhideWhenUsed/>
@@ -1420,11 +1603,11 @@
       <w:color w:val="0F4761" w:themeColor="accent1" w:themeShade="BF"/>
     </w:rPr>
   </w:style>
-  <w:style w:type="paragraph" w:styleId="Ttulo5">
+  <w:style w:type="paragraph" w:styleId="Ttol5">
     <w:name w:val="heading 5"/>
     <w:basedOn w:val="Normal"/>
     <w:next w:val="Normal"/>
-    <w:link w:val="Ttulo5Car"/>
+    <w:link w:val="Ttol5Car"/>
     <w:uiPriority w:val="9"/>
     <w:semiHidden/>
     <w:unhideWhenUsed/>
@@ -1441,11 +1624,11 @@
       <w:color w:val="0F4761" w:themeColor="accent1" w:themeShade="BF"/>
     </w:rPr>
   </w:style>
-  <w:style w:type="paragraph" w:styleId="Ttulo6">
+  <w:style w:type="paragraph" w:styleId="Ttol6">
     <w:name w:val="heading 6"/>
     <w:basedOn w:val="Normal"/>
     <w:next w:val="Normal"/>
-    <w:link w:val="Ttulo6Car"/>
+    <w:link w:val="Ttol6Car"/>
     <w:uiPriority w:val="9"/>
     <w:semiHidden/>
     <w:unhideWhenUsed/>
@@ -1464,11 +1647,11 @@
       <w:color w:val="595959" w:themeColor="text1" w:themeTint="A6"/>
     </w:rPr>
   </w:style>
-  <w:style w:type="paragraph" w:styleId="Ttulo7">
+  <w:style w:type="paragraph" w:styleId="Ttol7">
     <w:name w:val="heading 7"/>
     <w:basedOn w:val="Normal"/>
     <w:next w:val="Normal"/>
-    <w:link w:val="Ttulo7Car"/>
+    <w:link w:val="Ttol7Car"/>
     <w:uiPriority w:val="9"/>
     <w:semiHidden/>
     <w:unhideWhenUsed/>
@@ -1485,11 +1668,11 @@
       <w:color w:val="595959" w:themeColor="text1" w:themeTint="A6"/>
     </w:rPr>
   </w:style>
-  <w:style w:type="paragraph" w:styleId="Ttulo8">
+  <w:style w:type="paragraph" w:styleId="Ttol8">
     <w:name w:val="heading 8"/>
     <w:basedOn w:val="Normal"/>
     <w:next w:val="Normal"/>
-    <w:link w:val="Ttulo8Car"/>
+    <w:link w:val="Ttol8Car"/>
     <w:uiPriority w:val="9"/>
     <w:semiHidden/>
     <w:unhideWhenUsed/>
@@ -1508,11 +1691,11 @@
       <w:color w:val="272727" w:themeColor="text1" w:themeTint="D8"/>
     </w:rPr>
   </w:style>
-  <w:style w:type="paragraph" w:styleId="Ttulo9">
+  <w:style w:type="paragraph" w:styleId="Ttol9">
     <w:name w:val="heading 9"/>
     <w:basedOn w:val="Normal"/>
     <w:next w:val="Normal"/>
-    <w:link w:val="Ttulo9Car"/>
+    <w:link w:val="Ttol9Car"/>
     <w:uiPriority w:val="9"/>
     <w:semiHidden/>
     <w:unhideWhenUsed/>
@@ -1529,13 +1712,13 @@
       <w:color w:val="272727" w:themeColor="text1" w:themeTint="D8"/>
     </w:rPr>
   </w:style>
-  <w:style w:type="character" w:default="1" w:styleId="Fuentedeprrafopredeter">
+  <w:style w:type="character" w:default="1" w:styleId="Lletraperdefectedelpargraf">
     <w:name w:val="Default Paragraph Font"/>
     <w:uiPriority w:val="1"/>
     <w:semiHidden/>
     <w:unhideWhenUsed/>
   </w:style>
-  <w:style w:type="table" w:default="1" w:styleId="Tablanormal">
+  <w:style w:type="table" w:default="1" w:styleId="Taulanormal">
     <w:name w:val="Normal Table"/>
     <w:uiPriority w:val="99"/>
     <w:semiHidden/>
@@ -1550,16 +1733,16 @@
       </w:tblCellMar>
     </w:tblPr>
   </w:style>
-  <w:style w:type="numbering" w:default="1" w:styleId="Sinlista">
+  <w:style w:type="numbering" w:default="1" w:styleId="Sensellista">
     <w:name w:val="No List"/>
     <w:uiPriority w:val="99"/>
     <w:semiHidden/>
     <w:unhideWhenUsed/>
   </w:style>
-  <w:style w:type="character" w:customStyle="1" w:styleId="Ttulo1Car">
-    <w:name w:val="Título 1 Car"/>
-    <w:basedOn w:val="Fuentedeprrafopredeter"/>
-    <w:link w:val="Ttulo1"/>
+  <w:style w:type="character" w:customStyle="1" w:styleId="Ttol1Car">
+    <w:name w:val="Títol 1 Car"/>
+    <w:basedOn w:val="Lletraperdefectedelpargraf"/>
+    <w:link w:val="Ttol1"/>
     <w:uiPriority w:val="9"/>
     <w:rsid w:val="00920254"/>
     <w:rPr>
@@ -1569,10 +1752,10 @@
       <w:szCs w:val="40"/>
     </w:rPr>
   </w:style>
-  <w:style w:type="character" w:customStyle="1" w:styleId="Ttulo2Car">
-    <w:name w:val="Título 2 Car"/>
-    <w:basedOn w:val="Fuentedeprrafopredeter"/>
-    <w:link w:val="Ttulo2"/>
+  <w:style w:type="character" w:customStyle="1" w:styleId="Ttol2Car">
+    <w:name w:val="Títol 2 Car"/>
+    <w:basedOn w:val="Lletraperdefectedelpargraf"/>
+    <w:link w:val="Ttol2"/>
     <w:uiPriority w:val="9"/>
     <w:semiHidden/>
     <w:rsid w:val="00920254"/>
@@ -1583,10 +1766,10 @@
       <w:szCs w:val="32"/>
     </w:rPr>
   </w:style>
-  <w:style w:type="character" w:customStyle="1" w:styleId="Ttulo3Car">
-    <w:name w:val="Título 3 Car"/>
-    <w:basedOn w:val="Fuentedeprrafopredeter"/>
-    <w:link w:val="Ttulo3"/>
+  <w:style w:type="character" w:customStyle="1" w:styleId="Ttol3Car">
+    <w:name w:val="Títol 3 Car"/>
+    <w:basedOn w:val="Lletraperdefectedelpargraf"/>
+    <w:link w:val="Ttol3"/>
     <w:uiPriority w:val="9"/>
     <w:semiHidden/>
     <w:rsid w:val="00920254"/>
@@ -1597,10 +1780,10 @@
       <w:szCs w:val="28"/>
     </w:rPr>
   </w:style>
-  <w:style w:type="character" w:customStyle="1" w:styleId="Ttulo4Car">
-    <w:name w:val="Título 4 Car"/>
-    <w:basedOn w:val="Fuentedeprrafopredeter"/>
-    <w:link w:val="Ttulo4"/>
+  <w:style w:type="character" w:customStyle="1" w:styleId="Ttol4Car">
+    <w:name w:val="Títol 4 Car"/>
+    <w:basedOn w:val="Lletraperdefectedelpargraf"/>
+    <w:link w:val="Ttol4"/>
     <w:uiPriority w:val="9"/>
     <w:semiHidden/>
     <w:rsid w:val="00920254"/>
@@ -1611,10 +1794,10 @@
       <w:color w:val="0F4761" w:themeColor="accent1" w:themeShade="BF"/>
     </w:rPr>
   </w:style>
-  <w:style w:type="character" w:customStyle="1" w:styleId="Ttulo5Car">
-    <w:name w:val="Título 5 Car"/>
-    <w:basedOn w:val="Fuentedeprrafopredeter"/>
-    <w:link w:val="Ttulo5"/>
+  <w:style w:type="character" w:customStyle="1" w:styleId="Ttol5Car">
+    <w:name w:val="Títol 5 Car"/>
+    <w:basedOn w:val="Lletraperdefectedelpargraf"/>
+    <w:link w:val="Ttol5"/>
     <w:uiPriority w:val="9"/>
     <w:semiHidden/>
     <w:rsid w:val="00920254"/>
@@ -1623,10 +1806,10 @@
       <w:color w:val="0F4761" w:themeColor="accent1" w:themeShade="BF"/>
     </w:rPr>
   </w:style>
-  <w:style w:type="character" w:customStyle="1" w:styleId="Ttulo6Car">
-    <w:name w:val="Título 6 Car"/>
-    <w:basedOn w:val="Fuentedeprrafopredeter"/>
-    <w:link w:val="Ttulo6"/>
+  <w:style w:type="character" w:customStyle="1" w:styleId="Ttol6Car">
+    <w:name w:val="Títol 6 Car"/>
+    <w:basedOn w:val="Lletraperdefectedelpargraf"/>
+    <w:link w:val="Ttol6"/>
     <w:uiPriority w:val="9"/>
     <w:semiHidden/>
     <w:rsid w:val="00920254"/>
@@ -1637,10 +1820,10 @@
       <w:color w:val="595959" w:themeColor="text1" w:themeTint="A6"/>
     </w:rPr>
   </w:style>
-  <w:style w:type="character" w:customStyle="1" w:styleId="Ttulo7Car">
-    <w:name w:val="Título 7 Car"/>
-    <w:basedOn w:val="Fuentedeprrafopredeter"/>
-    <w:link w:val="Ttulo7"/>
+  <w:style w:type="character" w:customStyle="1" w:styleId="Ttol7Car">
+    <w:name w:val="Títol 7 Car"/>
+    <w:basedOn w:val="Lletraperdefectedelpargraf"/>
+    <w:link w:val="Ttol7"/>
     <w:uiPriority w:val="9"/>
     <w:semiHidden/>
     <w:rsid w:val="00920254"/>
@@ -1649,10 +1832,10 @@
       <w:color w:val="595959" w:themeColor="text1" w:themeTint="A6"/>
     </w:rPr>
   </w:style>
-  <w:style w:type="character" w:customStyle="1" w:styleId="Ttulo8Car">
-    <w:name w:val="Título 8 Car"/>
-    <w:basedOn w:val="Fuentedeprrafopredeter"/>
-    <w:link w:val="Ttulo8"/>
+  <w:style w:type="character" w:customStyle="1" w:styleId="Ttol8Car">
+    <w:name w:val="Títol 8 Car"/>
+    <w:basedOn w:val="Lletraperdefectedelpargraf"/>
+    <w:link w:val="Ttol8"/>
     <w:uiPriority w:val="9"/>
     <w:semiHidden/>
     <w:rsid w:val="00920254"/>
@@ -1663,10 +1846,10 @@
       <w:color w:val="272727" w:themeColor="text1" w:themeTint="D8"/>
     </w:rPr>
   </w:style>
-  <w:style w:type="character" w:customStyle="1" w:styleId="Ttulo9Car">
-    <w:name w:val="Título 9 Car"/>
-    <w:basedOn w:val="Fuentedeprrafopredeter"/>
-    <w:link w:val="Ttulo9"/>
+  <w:style w:type="character" w:customStyle="1" w:styleId="Ttol9Car">
+    <w:name w:val="Títol 9 Car"/>
+    <w:basedOn w:val="Lletraperdefectedelpargraf"/>
+    <w:link w:val="Ttol9"/>
     <w:uiPriority w:val="9"/>
     <w:semiHidden/>
     <w:rsid w:val="00920254"/>
@@ -1675,11 +1858,11 @@
       <w:color w:val="272727" w:themeColor="text1" w:themeTint="D8"/>
     </w:rPr>
   </w:style>
-  <w:style w:type="paragraph" w:styleId="Ttulo">
+  <w:style w:type="paragraph" w:styleId="Ttol">
     <w:name w:val="Title"/>
     <w:basedOn w:val="Normal"/>
     <w:next w:val="Normal"/>
-    <w:link w:val="TtuloCar"/>
+    <w:link w:val="TtolCar"/>
     <w:uiPriority w:val="10"/>
     <w:qFormat/>
     <w:rsid w:val="00920254"/>
@@ -1695,10 +1878,10 @@
       <w:szCs w:val="56"/>
     </w:rPr>
   </w:style>
-  <w:style w:type="character" w:customStyle="1" w:styleId="TtuloCar">
-    <w:name w:val="Título Car"/>
-    <w:basedOn w:val="Fuentedeprrafopredeter"/>
-    <w:link w:val="Ttulo"/>
+  <w:style w:type="character" w:customStyle="1" w:styleId="TtolCar">
+    <w:name w:val="Títol Car"/>
+    <w:basedOn w:val="Lletraperdefectedelpargraf"/>
+    <w:link w:val="Ttol"/>
     <w:uiPriority w:val="10"/>
     <w:rsid w:val="00920254"/>
     <w:rPr>
@@ -1709,11 +1892,11 @@
       <w:szCs w:val="56"/>
     </w:rPr>
   </w:style>
-  <w:style w:type="paragraph" w:styleId="Subttulo">
+  <w:style w:type="paragraph" w:styleId="Subttol">
     <w:name w:val="Subtitle"/>
     <w:basedOn w:val="Normal"/>
     <w:next w:val="Normal"/>
-    <w:link w:val="SubttuloCar"/>
+    <w:link w:val="SubttolCar"/>
     <w:uiPriority w:val="11"/>
     <w:qFormat/>
     <w:rsid w:val="00920254"/>
@@ -1730,10 +1913,10 @@
       <w:szCs w:val="28"/>
     </w:rPr>
   </w:style>
-  <w:style w:type="character" w:customStyle="1" w:styleId="SubttuloCar">
-    <w:name w:val="Subtítulo Car"/>
-    <w:basedOn w:val="Fuentedeprrafopredeter"/>
-    <w:link w:val="Subttulo"/>
+  <w:style w:type="character" w:customStyle="1" w:styleId="SubttolCar">
+    <w:name w:val="Subtítol Car"/>
+    <w:basedOn w:val="Lletraperdefectedelpargraf"/>
+    <w:link w:val="Subttol"/>
     <w:uiPriority w:val="11"/>
     <w:rsid w:val="00920254"/>
     <w:rPr>
@@ -1764,7 +1947,7 @@
   </w:style>
   <w:style w:type="character" w:customStyle="1" w:styleId="CitaCar">
     <w:name w:val="Cita Car"/>
-    <w:basedOn w:val="Fuentedeprrafopredeter"/>
+    <w:basedOn w:val="Lletraperdefectedelpargraf"/>
     <w:link w:val="Cita"/>
     <w:uiPriority w:val="29"/>
     <w:rsid w:val="00920254"/>
@@ -1774,7 +1957,7 @@
       <w:color w:val="404040" w:themeColor="text1" w:themeTint="BF"/>
     </w:rPr>
   </w:style>
-  <w:style w:type="paragraph" w:styleId="Prrafodelista">
+  <w:style w:type="paragraph" w:styleId="Pargrafdellista">
     <w:name w:val="List Paragraph"/>
     <w:basedOn w:val="Normal"/>
     <w:uiPriority w:val="34"/>
@@ -1785,9 +1968,9 @@
       <w:contextualSpacing/>
     </w:pPr>
   </w:style>
-  <w:style w:type="character" w:styleId="nfasisintenso">
+  <w:style w:type="character" w:styleId="mfasiintens">
     <w:name w:val="Intense Emphasis"/>
-    <w:basedOn w:val="Fuentedeprrafopredeter"/>
+    <w:basedOn w:val="Lletraperdefectedelpargraf"/>
     <w:uiPriority w:val="21"/>
     <w:qFormat/>
     <w:rsid w:val="00920254"/>
@@ -1797,11 +1980,11 @@
       <w:color w:val="0F4761" w:themeColor="accent1" w:themeShade="BF"/>
     </w:rPr>
   </w:style>
-  <w:style w:type="paragraph" w:styleId="Citadestacada">
+  <w:style w:type="paragraph" w:styleId="Citaintensa">
     <w:name w:val="Intense Quote"/>
     <w:basedOn w:val="Normal"/>
     <w:next w:val="Normal"/>
-    <w:link w:val="CitadestacadaCar"/>
+    <w:link w:val="CitaintensaCar"/>
     <w:uiPriority w:val="30"/>
     <w:qFormat/>
     <w:rsid w:val="00920254"/>
@@ -1820,10 +2003,10 @@
       <w:color w:val="0F4761" w:themeColor="accent1" w:themeShade="BF"/>
     </w:rPr>
   </w:style>
-  <w:style w:type="character" w:customStyle="1" w:styleId="CitadestacadaCar">
-    <w:name w:val="Cita destacada Car"/>
-    <w:basedOn w:val="Fuentedeprrafopredeter"/>
-    <w:link w:val="Citadestacada"/>
+  <w:style w:type="character" w:customStyle="1" w:styleId="CitaintensaCar">
+    <w:name w:val="Cita intensa Car"/>
+    <w:basedOn w:val="Lletraperdefectedelpargraf"/>
+    <w:link w:val="Citaintensa"/>
     <w:uiPriority w:val="30"/>
     <w:rsid w:val="00920254"/>
     <w:rPr>
@@ -1832,9 +2015,9 @@
       <w:color w:val="0F4761" w:themeColor="accent1" w:themeShade="BF"/>
     </w:rPr>
   </w:style>
-  <w:style w:type="character" w:styleId="Referenciaintensa">
+  <w:style w:type="character" w:styleId="Refernciaintensa">
     <w:name w:val="Intense Reference"/>
-    <w:basedOn w:val="Fuentedeprrafopredeter"/>
+    <w:basedOn w:val="Lletraperdefectedelpargraf"/>
     <w:uiPriority w:val="32"/>
     <w:qFormat/>
     <w:rsid w:val="00920254"/>
@@ -1846,7 +2029,7 @@
       <w:spacing w:val="5"/>
     </w:rPr>
   </w:style>
-  <w:style w:type="paragraph" w:styleId="Descripcin">
+  <w:style w:type="paragraph" w:styleId="Llegenda">
     <w:name w:val="caption"/>
     <w:basedOn w:val="Normal"/>
     <w:next w:val="Normal"/>
@@ -1865,9 +2048,9 @@
       <w:szCs w:val="18"/>
     </w:rPr>
   </w:style>
-  <w:style w:type="character" w:styleId="Hipervnculo">
+  <w:style w:type="character" w:styleId="Enlla">
     <w:name w:val="Hyperlink"/>
-    <w:basedOn w:val="Fuentedeprrafopredeter"/>
+    <w:basedOn w:val="Lletraperdefectedelpargraf"/>
     <w:uiPriority w:val="99"/>
     <w:unhideWhenUsed/>
     <w:rsid w:val="00920254"/>
@@ -1876,9 +2059,9 @@
       <w:u w:val="single"/>
     </w:rPr>
   </w:style>
-  <w:style w:type="character" w:styleId="Mencinsinresolver">
+  <w:style w:type="character" w:styleId="Mencisenseresoldre">
     <w:name w:val="Unresolved Mention"/>
-    <w:basedOn w:val="Fuentedeprrafopredeter"/>
+    <w:basedOn w:val="Lletraperdefectedelpargraf"/>
     <w:uiPriority w:val="99"/>
     <w:semiHidden/>
     <w:unhideWhenUsed/>
@@ -2187,23 +2370,6 @@
 </file>
 
 <file path=customXml/item1.xml><?xml version="1.0" encoding="utf-8"?>
-<p:properties xmlns:p="http://schemas.microsoft.com/office/2006/metadata/properties" xmlns:xsi="http://www.w3.org/2001/XMLSchema-instance" xmlns:pc="http://schemas.microsoft.com/office/infopath/2007/PartnerControls">
-  <documentManagement>
-    <_activity xmlns="8e2f702e-c8d8-4285-a5c1-afd10c8d21bf" xsi:nil="true"/>
-  </documentManagement>
-</p:properties>
-</file>
-
-<file path=customXml/item2.xml><?xml version="1.0" encoding="utf-8"?>
-<?mso-contentType ?>
-<FormTemplates xmlns="http://schemas.microsoft.com/sharepoint/v3/contenttype/forms">
-  <Display>DocumentLibraryForm</Display>
-  <Edit>DocumentLibraryForm</Edit>
-  <New>DocumentLibraryForm</New>
-</FormTemplates>
-</file>
-
-<file path=customXml/item3.xml><?xml version="1.0" encoding="utf-8"?>
 <ct:contentTypeSchema xmlns:ct="http://schemas.microsoft.com/office/2006/metadata/contentType" xmlns:ma="http://schemas.microsoft.com/office/2006/metadata/properties/metaAttributes" ct:_="" ma:_="" ma:contentTypeName="Documento" ma:contentTypeID="0x0101005E2000A34CBC36489DA01E16C497CC5C" ma:contentTypeVersion="8" ma:contentTypeDescription="Crear nuevo documento." ma:contentTypeScope="" ma:versionID="4c2d59f4340b5d904a3b1dc92431ea49">
   <xsd:schema xmlns:xsd="http://www.w3.org/2001/XMLSchema" xmlns:xs="http://www.w3.org/2001/XMLSchema" xmlns:p="http://schemas.microsoft.com/office/2006/metadata/properties" xmlns:ns3="8e2f702e-c8d8-4285-a5c1-afd10c8d21bf" xmlns:ns4="598a1b04-0b33-4eaa-abae-4225b6b7c064" targetNamespace="http://schemas.microsoft.com/office/2006/metadata/properties" ma:root="true" ma:fieldsID="56187848a6dc4725d29478b0d6af7b25" ns3:_="" ns4:_="">
     <xsd:import namespace="8e2f702e-c8d8-4285-a5c1-afd10c8d21bf"/>
@@ -2392,25 +2558,24 @@
 </ct:contentTypeSchema>
 </file>
 
-<file path=customXml/itemProps1.xml><?xml version="1.0" encoding="utf-8"?>
-<ds:datastoreItem xmlns:ds="http://schemas.openxmlformats.org/officeDocument/2006/customXml" ds:itemID="{34423C68-CDFA-4FE2-9730-317463685A2C}">
-  <ds:schemaRefs>
-    <ds:schemaRef ds:uri="http://schemas.microsoft.com/office/2006/metadata/properties"/>
-    <ds:schemaRef ds:uri="http://schemas.microsoft.com/office/infopath/2007/PartnerControls"/>
-    <ds:schemaRef ds:uri="8e2f702e-c8d8-4285-a5c1-afd10c8d21bf"/>
-  </ds:schemaRefs>
-</ds:datastoreItem>
+<file path=customXml/item2.xml><?xml version="1.0" encoding="utf-8"?>
+<?mso-contentType ?>
+<FormTemplates xmlns="http://schemas.microsoft.com/sharepoint/v3/contenttype/forms">
+  <Display>DocumentLibraryForm</Display>
+  <Edit>DocumentLibraryForm</Edit>
+  <New>DocumentLibraryForm</New>
+</FormTemplates>
 </file>
 
-<file path=customXml/itemProps2.xml><?xml version="1.0" encoding="utf-8"?>
-<ds:datastoreItem xmlns:ds="http://schemas.openxmlformats.org/officeDocument/2006/customXml" ds:itemID="{4C6AC921-906B-402B-9697-683A840FAFD2}">
-  <ds:schemaRefs>
-    <ds:schemaRef ds:uri="http://schemas.microsoft.com/sharepoint/v3/contenttype/forms"/>
-  </ds:schemaRefs>
-</ds:datastoreItem>
+<file path=customXml/item3.xml><?xml version="1.0" encoding="utf-8"?>
+<p:properties xmlns:p="http://schemas.microsoft.com/office/2006/metadata/properties" xmlns:xsi="http://www.w3.org/2001/XMLSchema-instance" xmlns:pc="http://schemas.microsoft.com/office/infopath/2007/PartnerControls">
+  <documentManagement>
+    <_activity xmlns="8e2f702e-c8d8-4285-a5c1-afd10c8d21bf" xsi:nil="true"/>
+  </documentManagement>
+</p:properties>
 </file>
 
-<file path=customXml/itemProps3.xml><?xml version="1.0" encoding="utf-8"?>
+<file path=customXml/itemProps1.xml><?xml version="1.0" encoding="utf-8"?>
 <ds:datastoreItem xmlns:ds="http://schemas.openxmlformats.org/officeDocument/2006/customXml" ds:itemID="{52F6CD0D-A433-4EE5-8580-286B22D7B91A}">
   <ds:schemaRefs>
     <ds:schemaRef ds:uri="http://schemas.microsoft.com/office/2006/metadata/contentType"/>
@@ -2427,4 +2592,22 @@
     <ds:schemaRef ds:uri="http://schemas.microsoft.com/internal/obd"/>
   </ds:schemaRefs>
 </ds:datastoreItem>
+</file>
+
+<file path=customXml/itemProps2.xml><?xml version="1.0" encoding="utf-8"?>
+<ds:datastoreItem xmlns:ds="http://schemas.openxmlformats.org/officeDocument/2006/customXml" ds:itemID="{4C6AC921-906B-402B-9697-683A840FAFD2}">
+  <ds:schemaRefs>
+    <ds:schemaRef ds:uri="http://schemas.microsoft.com/sharepoint/v3/contenttype/forms"/>
+  </ds:schemaRefs>
+</ds:datastoreItem>
+</file>
+
+<file path=customXml/itemProps3.xml><?xml version="1.0" encoding="utf-8"?>
+<ds:datastoreItem xmlns:ds="http://schemas.openxmlformats.org/officeDocument/2006/customXml" ds:itemID="{34423C68-CDFA-4FE2-9730-317463685A2C}">
+  <ds:schemaRefs>
+    <ds:schemaRef ds:uri="http://schemas.microsoft.com/office/2006/metadata/properties"/>
+    <ds:schemaRef ds:uri="http://schemas.microsoft.com/office/infopath/2007/PartnerControls"/>
+    <ds:schemaRef ds:uri="8e2f702e-c8d8-4285-a5c1-afd10c8d21bf"/>
+  </ds:schemaRefs>
+</ds:datastoreItem>
 </file>
</xml_diff>